<commit_message>
backup geometry problem sets
</commit_message>
<xml_diff>
--- a/Geometry/1-Intro/Intro-to-Geometry/Vocabulary/0913CW_Terminology+notation-v2.docx
+++ b/Geometry/1-Intro/Intro-to-Geometry/Vocabulary/0913CW_Terminology+notation-v2.docx
@@ -1,6 +1,6 @@
 
 <file path=word/document.xml><?xml version="1.0" encoding="utf-8"?>
-<w:document xmlns:wpc="http://schemas.microsoft.com/office/word/2010/wordprocessingCanvas" xmlns:mo="http://schemas.microsoft.com/office/mac/office/2008/main" xmlns:mc="http://schemas.openxmlformats.org/markup-compatibility/2006" xmlns:mv="urn:schemas-microsoft-com:mac:vml" xmlns:o="urn:schemas-microsoft-com:office:office" xmlns:r="http://schemas.openxmlformats.org/officeDocument/2006/relationships" xmlns:m="http://schemas.openxmlformats.org/officeDocument/2006/math" xmlns:v="urn:schemas-microsoft-com:vml" xmlns:wp14="http://schemas.microsoft.com/office/word/2010/wordprocessingDrawing" xmlns:wp="http://schemas.openxmlformats.org/drawingml/2006/wordprocessingDrawing" xmlns:w10="urn:schemas-microsoft-com:office:word" xmlns:w="http://schemas.openxmlformats.org/wordprocessingml/2006/main" xmlns:w14="http://schemas.microsoft.com/office/word/2010/wordml" xmlns:w15="http://schemas.microsoft.com/office/word/2012/wordml" xmlns:wpg="http://schemas.microsoft.com/office/word/2010/wordprocessingGroup" xmlns:wpi="http://schemas.microsoft.com/office/word/2010/wordprocessingInk" xmlns:wne="http://schemas.microsoft.com/office/word/2006/wordml" xmlns:wps="http://schemas.microsoft.com/office/word/2010/wordprocessingShape" mc:Ignorable="w14 w15 wp14">
+<w:document xmlns:wpc="http://schemas.microsoft.com/office/word/2010/wordprocessingCanvas" xmlns:cx="http://schemas.microsoft.com/office/drawing/2014/chartex" xmlns:cx1="http://schemas.microsoft.com/office/drawing/2015/9/8/chartex" xmlns:cx2="http://schemas.microsoft.com/office/drawing/2015/10/21/chartex" xmlns:cx3="http://schemas.microsoft.com/office/drawing/2016/5/9/chartex" xmlns:cx4="http://schemas.microsoft.com/office/drawing/2016/5/10/chartex" xmlns:cx5="http://schemas.microsoft.com/office/drawing/2016/5/11/chartex" xmlns:cx6="http://schemas.microsoft.com/office/drawing/2016/5/12/chartex" xmlns:cx7="http://schemas.microsoft.com/office/drawing/2016/5/13/chartex" xmlns:cx8="http://schemas.microsoft.com/office/drawing/2016/5/14/chartex" xmlns:mc="http://schemas.openxmlformats.org/markup-compatibility/2006" xmlns:aink="http://schemas.microsoft.com/office/drawing/2016/ink" xmlns:am3d="http://schemas.microsoft.com/office/drawing/2017/model3d" xmlns:o="urn:schemas-microsoft-com:office:office" xmlns:r="http://schemas.openxmlformats.org/officeDocument/2006/relationships" xmlns:m="http://schemas.openxmlformats.org/officeDocument/2006/math" xmlns:v="urn:schemas-microsoft-com:vml" xmlns:wp14="http://schemas.microsoft.com/office/word/2010/wordprocessingDrawing" xmlns:wp="http://schemas.openxmlformats.org/drawingml/2006/wordprocessingDrawing" xmlns:w10="urn:schemas-microsoft-com:office:word" xmlns:w="http://schemas.openxmlformats.org/wordprocessingml/2006/main" xmlns:w14="http://schemas.microsoft.com/office/word/2010/wordml" xmlns:w15="http://schemas.microsoft.com/office/word/2012/wordml" xmlns:w16cid="http://schemas.microsoft.com/office/word/2016/wordml/cid" xmlns:w16se="http://schemas.microsoft.com/office/word/2015/wordml/symex" xmlns:wpg="http://schemas.microsoft.com/office/word/2010/wordprocessingGroup" xmlns:wpi="http://schemas.microsoft.com/office/word/2010/wordprocessingInk" xmlns:wne="http://schemas.microsoft.com/office/word/2006/wordml" xmlns:wps="http://schemas.microsoft.com/office/word/2010/wordprocessingShape" mc:Ignorable="w14 w15 w16se w16cid wp14">
   <w:body>
     <w:p>
       <w:pPr>
@@ -18,7 +18,16 @@
           <w:sz w:val="24"/>
           <w:szCs w:val="24"/>
         </w:rPr>
-        <w:t>Pre-Test: Tools of Geometry</w:t>
+        <w:t>1.1 Homework</w:t>
+      </w:r>
+      <w:r>
+        <w:rPr>
+          <w:b/>
+          <w:bCs/>
+          <w:sz w:val="24"/>
+          <w:szCs w:val="24"/>
+        </w:rPr>
+        <w:t>: Tools of Geometry</w:t>
       </w:r>
     </w:p>
     <w:p>
@@ -43,16 +52,10 @@
           <w:sz w:val="24"/>
           <w:szCs w:val="24"/>
         </w:rPr>
-        <w:t xml:space="preserve">. </w:t>
-      </w:r>
-      <w:r>
-        <w:rPr>
-          <w:bCs/>
-          <w:sz w:val="24"/>
-          <w:szCs w:val="24"/>
-        </w:rPr>
-        <w:t>The test next week will be questions like these.</w:t>
-      </w:r>
+        <w:t>.</w:t>
+      </w:r>
+      <w:bookmarkStart w:id="0" w:name="_GoBack"/>
+      <w:bookmarkEnd w:id="0"/>
     </w:p>
     <w:p>
       <w:pPr>
@@ -150,7 +153,25 @@
           <w:sz w:val="24"/>
           <w:szCs w:val="24"/>
         </w:rPr>
-        <w:t>The points where a line segment begins and ends are the ___________________________.</w:t>
+        <w:t xml:space="preserve">The points where a line segment </w:t>
+      </w:r>
+      <w:proofErr w:type="gramStart"/>
+      <w:r>
+        <w:rPr>
+          <w:bCs/>
+          <w:sz w:val="24"/>
+          <w:szCs w:val="24"/>
+        </w:rPr>
+        <w:t>begins</w:t>
+      </w:r>
+      <w:proofErr w:type="gramEnd"/>
+      <w:r>
+        <w:rPr>
+          <w:bCs/>
+          <w:sz w:val="24"/>
+          <w:szCs w:val="24"/>
+        </w:rPr>
+        <w:t xml:space="preserve"> and ends are the ___________________________.</w:t>
       </w:r>
     </w:p>
     <w:p>
@@ -198,6 +219,7 @@
           <w:szCs w:val="24"/>
         </w:rPr>
       </w:pPr>
+      <w:proofErr w:type="gramStart"/>
       <w:r>
         <w:rPr>
           <w:bCs/>
@@ -211,7 +233,15 @@
           <w:sz w:val="24"/>
           <w:szCs w:val="24"/>
         </w:rPr>
-        <w:t>or more line segments of equal measure are ___________</w:t>
+        <w:t>or more line</w:t>
+      </w:r>
+      <w:proofErr w:type="gramEnd"/>
+      <w:r>
+        <w:rPr>
+          <w:sz w:val="24"/>
+          <w:szCs w:val="24"/>
+        </w:rPr>
+        <w:t xml:space="preserve"> segments of equal measure are ___________</w:t>
       </w:r>
       <w:r>
         <w:rPr>
@@ -548,7 +578,7 @@
                         <a:effectLst/>
                         <a:extLst>
                           <a:ext uri="{C572A759-6A51-4108-AA02-DFA0A04FC94B}">
-                            <ma14:wrappingTextBoxFlag xmlns:ma14="http://schemas.microsoft.com/office/mac/drawingml/2011/main"/>
+                            <ma14:wrappingTextBoxFlag xmlns:ma14="http://schemas.microsoft.com/office/mac/drawingml/2011/main" xmlns:w="http://schemas.openxmlformats.org/wordprocessingml/2006/main" xmlns:w10="urn:schemas-microsoft-com:office:word" xmlns:v="urn:schemas-microsoft-com:vml" xmlns:o="urn:schemas-microsoft-com:office:office" xmlns:mv="urn:schemas-microsoft-com:mac:vml" xmlns:mo="http://schemas.microsoft.com/office/mac/office/2008/main" xmlns=""/>
                           </a:ext>
                         </a:extLst>
                       </wps:spPr>
@@ -585,7 +615,7 @@
               </wp:anchor>
             </w:drawing>
           </mc:Choice>
-          <mc:Fallback>
+          <mc:Fallback xmlns:mv="urn:schemas-microsoft-com:mac:vml" xmlns:mo="http://schemas.microsoft.com/office/mac/office/2008/main">
             <w:pict>
               <v:shapetype id="_x0000_t202" coordsize="21600,21600" o:spt="202" path="m0,0l0,21600,21600,21600,21600,0xe">
                 <v:stroke joinstyle="miter"/>
@@ -661,7 +691,7 @@
                         <a:effectLst/>
                         <a:extLst>
                           <a:ext uri="{C572A759-6A51-4108-AA02-DFA0A04FC94B}">
-                            <ma14:wrappingTextBoxFlag xmlns:ma14="http://schemas.microsoft.com/office/mac/drawingml/2011/main"/>
+                            <ma14:wrappingTextBoxFlag xmlns:ma14="http://schemas.microsoft.com/office/mac/drawingml/2011/main" xmlns:w="http://schemas.openxmlformats.org/wordprocessingml/2006/main" xmlns:w10="urn:schemas-microsoft-com:office:word" xmlns:v="urn:schemas-microsoft-com:vml" xmlns:o="urn:schemas-microsoft-com:office:office" xmlns:mv="urn:schemas-microsoft-com:mac:vml" xmlns:mo="http://schemas.microsoft.com/office/mac/office/2008/main" xmlns=""/>
                           </a:ext>
                         </a:extLst>
                       </wps:spPr>
@@ -778,7 +808,7 @@
               </wp:anchor>
             </w:drawing>
           </mc:Choice>
-          <mc:Fallback>
+          <mc:Fallback xmlns:mv="urn:schemas-microsoft-com:mac:vml" xmlns:mo="http://schemas.microsoft.com/office/mac/office/2008/main">
             <w:pict>
               <v:shape id="Text Box 47" o:spid="_x0000_s1027" type="#_x0000_t202" style="position:absolute;margin-left:198.45pt;margin-top:2.6pt;width:171pt;height:111.6pt;z-index:251659264;visibility:visible;mso-wrap-style:square;mso-width-percent:0;mso-height-percent:0;mso-wrap-distance-left:9pt;mso-wrap-distance-top:0;mso-wrap-distance-right:9pt;mso-wrap-distance-bottom:0;mso-position-horizontal:absolute;mso-position-horizontal-relative:text;mso-position-vertical:absolute;mso-position-vertical-relative:text;mso-width-percent:0;mso-height-percent:0;mso-width-relative:margin;mso-height-relative:margin;v-text-anchor:top" o:gfxdata="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" filled="f" stroked="f">
                 <v:textbox>
@@ -927,7 +957,7 @@
                     </a:ln>
                     <a:extLst>
                       <a:ext uri="{FAA26D3D-D897-4be2-8F04-BA451C77F1D7}">
-                        <ma14:placeholderFlag xmlns:ma14="http://schemas.microsoft.com/office/mac/drawingml/2011/main"/>
+                        <ma14:placeholderFlag xmlns:ma14="http://schemas.microsoft.com/office/mac/drawingml/2011/main" xmlns:w="http://schemas.openxmlformats.org/wordprocessingml/2006/main" xmlns:w10="urn:schemas-microsoft-com:office:word" xmlns:v="urn:schemas-microsoft-com:vml" xmlns:o="urn:schemas-microsoft-com:office:office" xmlns:mv="urn:schemas-microsoft-com:mac:vml" xmlns:mo="http://schemas.microsoft.com/office/mac/office/2008/main" xmlns=""/>
                       </a:ext>
                     </a:extLst>
                   </pic:spPr>
@@ -1094,7 +1124,7 @@
                         <a:effectLst/>
                         <a:extLst>
                           <a:ext uri="{C572A759-6A51-4108-AA02-DFA0A04FC94B}">
-                            <ma14:wrappingTextBoxFlag xmlns:ma14="http://schemas.microsoft.com/office/mac/drawingml/2011/main"/>
+                            <ma14:wrappingTextBoxFlag xmlns:ma14="http://schemas.microsoft.com/office/mac/drawingml/2011/main" xmlns:w="http://schemas.openxmlformats.org/wordprocessingml/2006/main" xmlns:w10="urn:schemas-microsoft-com:office:word" xmlns:v="urn:schemas-microsoft-com:vml" xmlns:o="urn:schemas-microsoft-com:office:office" xmlns:mv="urn:schemas-microsoft-com:mac:vml" xmlns:mo="http://schemas.microsoft.com/office/mac/office/2008/main" xmlns=""/>
                           </a:ext>
                         </a:extLst>
                       </wps:spPr>
@@ -1211,7 +1241,7 @@
               </wp:anchor>
             </w:drawing>
           </mc:Choice>
-          <mc:Fallback>
+          <mc:Fallback xmlns:mv="urn:schemas-microsoft-com:mac:vml" xmlns:mo="http://schemas.microsoft.com/office/mac/office/2008/main">
             <w:pict>
               <v:shape id="Text Box 48" o:spid="_x0000_s1028" type="#_x0000_t202" style="position:absolute;margin-left:207.45pt;margin-top:7.4pt;width:171pt;height:111.6pt;z-index:251661312;visibility:visible;mso-wrap-style:square;mso-width-percent:0;mso-height-percent:0;mso-wrap-distance-left:9pt;mso-wrap-distance-top:0;mso-wrap-distance-right:9pt;mso-wrap-distance-bottom:0;mso-position-horizontal:absolute;mso-position-horizontal-relative:text;mso-position-vertical:absolute;mso-position-vertical-relative:text;mso-width-percent:0;mso-height-percent:0;mso-width-relative:margin;mso-height-relative:margin;v-text-anchor:top" o:gfxdata="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" filled="f" stroked="f">
                 <v:textbox>
@@ -1425,7 +1455,15 @@
           <w:sz w:val="24"/>
           <w:szCs w:val="24"/>
         </w:rPr>
-        <w:t xml:space="preserve">Points </w:t>
+        <w:t>Draw and label: p</w:t>
+      </w:r>
+      <w:r>
+        <w:rPr>
+          <w:bCs/>
+          <w:sz w:val="24"/>
+          <w:szCs w:val="24"/>
+        </w:rPr>
+        <w:t xml:space="preserve">oints </w:t>
       </w:r>
       <w:r>
         <w:rPr>
@@ -1580,7 +1618,39 @@
           <w:sz w:val="24"/>
           <w:szCs w:val="24"/>
         </w:rPr>
-        <w:t xml:space="preserve">Points </w:t>
+        <w:t>Draw</w:t>
+      </w:r>
+      <w:r>
+        <w:rPr>
+          <w:bCs/>
+          <w:sz w:val="24"/>
+          <w:szCs w:val="24"/>
+        </w:rPr>
+        <w:t xml:space="preserve"> </w:t>
+      </w:r>
+      <w:r>
+        <w:rPr>
+          <w:bCs/>
+          <w:sz w:val="24"/>
+          <w:szCs w:val="24"/>
+        </w:rPr>
+        <w:t>and label</w:t>
+      </w:r>
+      <w:r>
+        <w:rPr>
+          <w:bCs/>
+          <w:sz w:val="24"/>
+          <w:szCs w:val="24"/>
+        </w:rPr>
+        <w:t>: p</w:t>
+      </w:r>
+      <w:r>
+        <w:rPr>
+          <w:bCs/>
+          <w:sz w:val="24"/>
+          <w:szCs w:val="24"/>
+        </w:rPr>
+        <w:t xml:space="preserve">oints </w:t>
       </w:r>
       <w:r>
         <w:rPr>
@@ -1820,6 +1890,7 @@
       <w:r>
         <w:rPr>
           <w:bCs/>
+          <w:noProof/>
           <w:position w:val="-4"/>
           <w:sz w:val="24"/>
           <w:szCs w:val="24"/>
@@ -1844,10 +1915,10 @@
             <v:path o:extrusionok="f" gradientshapeok="t" o:connecttype="rect"/>
             <o:lock v:ext="edit" aspectratio="t"/>
           </v:shapetype>
-          <v:shape id="_x0000_i1025" type="#_x0000_t75" style="width:19.15pt;height:16.1pt" o:ole="">
+          <v:shape id="_x0000_i1034" type="#_x0000_t75" alt="" style="width:19.25pt;height:16.4pt;mso-width-percent:0;mso-height-percent:0;mso-width-percent:0;mso-height-percent:0" o:ole="">
             <v:imagedata r:id="rId8" o:title=""/>
           </v:shape>
-          <o:OLEObject Type="Embed" ProgID="Equation.DSMT4" ShapeID="_x0000_i1025" DrawAspect="Content" ObjectID="_1536343722" r:id="rId9"/>
+          <o:OLEObject Type="Embed" ProgID="Equation.DSMT4" ShapeID="_x0000_i1034" DrawAspect="Content" ObjectID="_1597603262" r:id="rId9"/>
         </w:object>
       </w:r>
       <w:r>
@@ -1869,15 +1940,16 @@
       <w:r>
         <w:rPr>
           <w:bCs/>
+          <w:noProof/>
           <w:position w:val="-10"/>
           <w:sz w:val="24"/>
           <w:szCs w:val="24"/>
         </w:rPr>
         <w:object w:dxaOrig="400" w:dyaOrig="380" w14:anchorId="78EA2E17">
-          <v:shape id="_x0000_i1026" type="#_x0000_t75" style="width:20.7pt;height:19.15pt" o:ole="">
+          <v:shape id="_x0000_i1033" type="#_x0000_t75" alt="" style="width:20.65pt;height:19.25pt;mso-width-percent:0;mso-height-percent:0;mso-width-percent:0;mso-height-percent:0" o:ole="">
             <v:imagedata r:id="rId10" o:title=""/>
           </v:shape>
-          <o:OLEObject Type="Embed" ProgID="Equation.DSMT4" ShapeID="_x0000_i1026" DrawAspect="Content" ObjectID="_1536343723" r:id="rId11"/>
+          <o:OLEObject Type="Embed" ProgID="Equation.DSMT4" ShapeID="_x0000_i1033" DrawAspect="Content" ObjectID="_1597603263" r:id="rId11"/>
         </w:object>
       </w:r>
       <w:r>
@@ -1907,15 +1979,16 @@
       <w:r>
         <w:rPr>
           <w:bCs/>
+          <w:noProof/>
           <w:position w:val="-4"/>
           <w:sz w:val="24"/>
           <w:szCs w:val="24"/>
         </w:rPr>
         <w:object w:dxaOrig="400" w:dyaOrig="320" w14:anchorId="497EF292">
-          <v:shape id="_x0000_i1027" type="#_x0000_t75" style="width:20.7pt;height:16.1pt" o:ole="">
+          <v:shape id="_x0000_i1032" type="#_x0000_t75" alt="" style="width:20.65pt;height:16.4pt;mso-width-percent:0;mso-height-percent:0;mso-width-percent:0;mso-height-percent:0" o:ole="">
             <v:imagedata r:id="rId12" o:title=""/>
           </v:shape>
-          <o:OLEObject Type="Embed" ProgID="Equation.DSMT4" ShapeID="_x0000_i1027" DrawAspect="Content" ObjectID="_1536343724" r:id="rId13"/>
+          <o:OLEObject Type="Embed" ProgID="Equation.DSMT4" ShapeID="_x0000_i1032" DrawAspect="Content" ObjectID="_1597603264" r:id="rId13"/>
         </w:object>
       </w:r>
       <w:r>
@@ -2037,7 +2110,7 @@
                     </a:ln>
                     <a:extLst>
                       <a:ext uri="{FAA26D3D-D897-4be2-8F04-BA451C77F1D7}">
-                        <ma14:placeholderFlag xmlns:ma14="http://schemas.microsoft.com/office/mac/drawingml/2011/main"/>
+                        <ma14:placeholderFlag xmlns:ma14="http://schemas.microsoft.com/office/mac/drawingml/2011/main" xmlns:w="http://schemas.openxmlformats.org/wordprocessingml/2006/main" xmlns:w10="urn:schemas-microsoft-com:office:word" xmlns:v="urn:schemas-microsoft-com:vml" xmlns:o="urn:schemas-microsoft-com:office:office" xmlns:mv="urn:schemas-microsoft-com:mac:vml" xmlns:mo="http://schemas.microsoft.com/office/mac/office/2008/main" xmlns=""/>
                       </a:ext>
                     </a:extLst>
                   </pic:spPr>
@@ -2105,10 +2178,10 @@
                         <a:effectLst/>
                         <a:extLst>
                           <a:ext uri="{FAA26D3D-D897-4be2-8F04-BA451C77F1D7}">
-                            <ma14:placeholderFlag xmlns:ma14="http://schemas.microsoft.com/office/mac/drawingml/2011/main"/>
+                            <ma14:placeholderFlag xmlns:ma14="http://schemas.microsoft.com/office/mac/drawingml/2011/main" xmlns:w="http://schemas.openxmlformats.org/wordprocessingml/2006/main" xmlns:w10="urn:schemas-microsoft-com:office:word" xmlns:v="urn:schemas-microsoft-com:vml" xmlns:o="urn:schemas-microsoft-com:office:office" xmlns:mv="urn:schemas-microsoft-com:mac:vml" xmlns:mo="http://schemas.microsoft.com/office/mac/office/2008/main" xmlns=""/>
                           </a:ext>
                           <a:ext uri="{C572A759-6A51-4108-AA02-DFA0A04FC94B}">
-                            <ma14:wrappingTextBoxFlag xmlns:ma14="http://schemas.microsoft.com/office/mac/drawingml/2011/main"/>
+                            <ma14:wrappingTextBoxFlag xmlns:ma14="http://schemas.microsoft.com/office/mac/drawingml/2011/main" xmlns:w="http://schemas.openxmlformats.org/wordprocessingml/2006/main" xmlns:w10="urn:schemas-microsoft-com:office:word" xmlns:v="urn:schemas-microsoft-com:vml" xmlns:o="urn:schemas-microsoft-com:office:office" xmlns:mv="urn:schemas-microsoft-com:mac:vml" xmlns:mo="http://schemas.microsoft.com/office/mac/office/2008/main" xmlns=""/>
                           </a:ext>
                         </a:extLst>
                       </wps:spPr>
@@ -2144,7 +2217,7 @@
               </wp:anchor>
             </w:drawing>
           </mc:Choice>
-          <mc:Fallback>
+          <mc:Fallback xmlns:mv="urn:schemas-microsoft-com:mac:vml" xmlns:mo="http://schemas.microsoft.com/office/mac/office/2008/main">
             <w:pict>
               <v:rect id="Rectangle 49" o:spid="_x0000_s1026" style="position:absolute;margin-left:.45pt;margin-top:9.2pt;width:36pt;height:27pt;z-index:251665408;visibility:visible;mso-wrap-style:square;mso-width-percent:0;mso-height-percent:0;mso-wrap-distance-left:9pt;mso-wrap-distance-top:0;mso-wrap-distance-right:9pt;mso-wrap-distance-bottom:0;mso-position-horizontal:absolute;mso-position-horizontal-relative:text;mso-position-vertical:absolute;mso-position-vertical-relative:text;mso-width-percent:0;mso-height-percent:0;mso-width-relative:margin;mso-height-relative:margin;v-text-anchor:middle" o:gfxdata="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" fillcolor="white [3212]" strokecolor="white [3212]">
                 <w10:wrap type="square"/>
@@ -2368,10 +2441,10 @@
                         <a:effectLst/>
                         <a:extLst>
                           <a:ext uri="{FAA26D3D-D897-4be2-8F04-BA451C77F1D7}">
-                            <ma14:placeholderFlag xmlns:ma14="http://schemas.microsoft.com/office/mac/drawingml/2011/main"/>
+                            <ma14:placeholderFlag xmlns:ma14="http://schemas.microsoft.com/office/mac/drawingml/2011/main" xmlns:w="http://schemas.openxmlformats.org/wordprocessingml/2006/main" xmlns:w10="urn:schemas-microsoft-com:office:word" xmlns:v="urn:schemas-microsoft-com:vml" xmlns:o="urn:schemas-microsoft-com:office:office" xmlns:mv="urn:schemas-microsoft-com:mac:vml" xmlns:mo="http://schemas.microsoft.com/office/mac/office/2008/main" xmlns=""/>
                           </a:ext>
                           <a:ext uri="{C572A759-6A51-4108-AA02-DFA0A04FC94B}">
-                            <ma14:wrappingTextBoxFlag xmlns:ma14="http://schemas.microsoft.com/office/mac/drawingml/2011/main"/>
+                            <ma14:wrappingTextBoxFlag xmlns:ma14="http://schemas.microsoft.com/office/mac/drawingml/2011/main" xmlns:w="http://schemas.openxmlformats.org/wordprocessingml/2006/main" xmlns:w10="urn:schemas-microsoft-com:office:word" xmlns:v="urn:schemas-microsoft-com:vml" xmlns:o="urn:schemas-microsoft-com:office:office" xmlns:mv="urn:schemas-microsoft-com:mac:vml" xmlns:mo="http://schemas.microsoft.com/office/mac/office/2008/main" xmlns=""/>
                           </a:ext>
                         </a:extLst>
                       </wps:spPr>
@@ -2407,7 +2480,7 @@
               </wp:anchor>
             </w:drawing>
           </mc:Choice>
-          <mc:Fallback>
+          <mc:Fallback xmlns:mv="urn:schemas-microsoft-com:mac:vml" xmlns:mo="http://schemas.microsoft.com/office/mac/office/2008/main">
             <w:pict>
               <v:rect id="Rectangle 50" o:spid="_x0000_s1026" style="position:absolute;margin-left:114.65pt;margin-top:4.95pt;width:1in;height:9pt;z-index:251668480;visibility:visible;mso-wrap-style:square;mso-width-percent:0;mso-height-percent:0;mso-wrap-distance-left:9pt;mso-wrap-distance-top:0;mso-wrap-distance-right:9pt;mso-wrap-distance-bottom:0;mso-position-horizontal:absolute;mso-position-horizontal-relative:text;mso-position-vertical:absolute;mso-position-vertical-relative:text;mso-width-percent:0;mso-height-percent:0;mso-width-relative:margin;mso-height-relative:margin;v-text-anchor:middle" o:gfxdata="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" fillcolor="white [3212]" strokecolor="white [3212]">
                 <w10:wrap type="square"/>
@@ -2932,15 +3005,16 @@
       <w:r>
         <w:rPr>
           <w:bCs/>
+          <w:noProof/>
           <w:position w:val="-4"/>
           <w:sz w:val="24"/>
           <w:szCs w:val="24"/>
         </w:rPr>
         <w:object w:dxaOrig="720" w:dyaOrig="240" w14:anchorId="61246353">
-          <v:shape id="_x0000_i1028" type="#_x0000_t75" style="width:36.75pt;height:12.25pt" o:ole="">
+          <v:shape id="_x0000_i1031" type="#_x0000_t75" alt="" style="width:37.05pt;height:12.1pt;mso-width-percent:0;mso-height-percent:0;mso-width-percent:0;mso-height-percent:0" o:ole="">
             <v:imagedata r:id="rId16" o:title=""/>
           </v:shape>
-          <o:OLEObject Type="Embed" ProgID="Equation.DSMT4" ShapeID="_x0000_i1028" DrawAspect="Content" ObjectID="_1536343725" r:id="rId17"/>
+          <o:OLEObject Type="Embed" ProgID="Equation.DSMT4" ShapeID="_x0000_i1031" DrawAspect="Content" ObjectID="_1597603265" r:id="rId17"/>
         </w:object>
       </w:r>
       <w:r>
@@ -2954,15 +3028,16 @@
       <w:r>
         <w:rPr>
           <w:bCs/>
+          <w:noProof/>
           <w:position w:val="-4"/>
           <w:sz w:val="24"/>
           <w:szCs w:val="24"/>
         </w:rPr>
         <w:object w:dxaOrig="720" w:dyaOrig="240" w14:anchorId="17286BAC">
-          <v:shape id="_x0000_i1029" type="#_x0000_t75" style="width:36.75pt;height:12.25pt" o:ole="">
+          <v:shape id="_x0000_i1030" type="#_x0000_t75" alt="" style="width:37.05pt;height:12.1pt;mso-width-percent:0;mso-height-percent:0;mso-width-percent:0;mso-height-percent:0" o:ole="">
             <v:imagedata r:id="rId18" o:title=""/>
           </v:shape>
-          <o:OLEObject Type="Embed" ProgID="Equation.DSMT4" ShapeID="_x0000_i1029" DrawAspect="Content" ObjectID="_1536343726" r:id="rId19"/>
+          <o:OLEObject Type="Embed" ProgID="Equation.DSMT4" ShapeID="_x0000_i1030" DrawAspect="Content" ObjectID="_1597603266" r:id="rId19"/>
         </w:object>
       </w:r>
       <w:r>
@@ -2976,15 +3051,16 @@
       <w:r>
         <w:rPr>
           <w:bCs/>
+          <w:noProof/>
           <w:position w:val="-4"/>
           <w:sz w:val="24"/>
           <w:szCs w:val="24"/>
         </w:rPr>
         <w:object w:dxaOrig="1600" w:dyaOrig="260" w14:anchorId="1F58D218">
-          <v:shape id="_x0000_i1030" type="#_x0000_t75" style="width:80.45pt;height:13pt" o:ole="">
+          <v:shape id="_x0000_i1029" type="#_x0000_t75" alt="" style="width:80.55pt;height:12.85pt;mso-width-percent:0;mso-height-percent:0;mso-width-percent:0;mso-height-percent:0" o:ole="">
             <v:imagedata r:id="rId20" o:title=""/>
           </v:shape>
-          <o:OLEObject Type="Embed" ProgID="Equation.DSMT4" ShapeID="_x0000_i1030" DrawAspect="Content" ObjectID="_1536343727" r:id="rId21"/>
+          <o:OLEObject Type="Embed" ProgID="Equation.DSMT4" ShapeID="_x0000_i1029" DrawAspect="Content" ObjectID="_1597603267" r:id="rId21"/>
         </w:object>
       </w:r>
       <w:r>
@@ -2998,15 +3074,16 @@
       <w:r>
         <w:rPr>
           <w:bCs/>
+          <w:noProof/>
           <w:position w:val="-4"/>
           <w:sz w:val="24"/>
           <w:szCs w:val="24"/>
         </w:rPr>
         <w:object w:dxaOrig="1580" w:dyaOrig="240" w14:anchorId="52CC3BAC">
-          <v:shape id="_x0000_i1031" type="#_x0000_t75" style="width:78.9pt;height:12.25pt" o:ole="">
+          <v:shape id="_x0000_i1028" type="#_x0000_t75" alt="" style="width:79.15pt;height:12.1pt;mso-width-percent:0;mso-height-percent:0;mso-width-percent:0;mso-height-percent:0" o:ole="">
             <v:imagedata r:id="rId22" o:title=""/>
           </v:shape>
-          <o:OLEObject Type="Embed" ProgID="Equation.DSMT4" ShapeID="_x0000_i1031" DrawAspect="Content" ObjectID="_1536343728" r:id="rId23"/>
+          <o:OLEObject Type="Embed" ProgID="Equation.DSMT4" ShapeID="_x0000_i1028" DrawAspect="Content" ObjectID="_1597603268" r:id="rId23"/>
         </w:object>
       </w:r>
       <w:r>
@@ -3547,7 +3624,7 @@
               </wp:anchor>
             </w:drawing>
           </mc:Choice>
-          <mc:Fallback>
+          <mc:Fallback xmlns:mv="urn:schemas-microsoft-com:mac:vml" xmlns:mo="http://schemas.microsoft.com/office/mac/office/2008/main">
             <w:pict>
               <v:group id="Group 53" o:spid="_x0000_s1026" style="position:absolute;margin-left:18.45pt;margin-top:2.65pt;width:198pt;height:54pt;z-index:251671552" coordsize="2514600,685800" o:gfxdata="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">
                 <v:shapetype id="_x0000_t32" coordsize="21600,21600" o:spt="32" o:oned="t" path="m0,0l21600,21600e" filled="f">
@@ -3602,15 +3679,16 @@
       <w:r>
         <w:rPr>
           <w:bCs/>
+          <w:noProof/>
           <w:position w:val="-4"/>
           <w:sz w:val="24"/>
           <w:szCs w:val="24"/>
         </w:rPr>
         <w:object w:dxaOrig="760" w:dyaOrig="240" w14:anchorId="3B5F95EC">
-          <v:shape id="_x0000_i1032" type="#_x0000_t75" style="width:37.55pt;height:12.25pt" o:ole="">
+          <v:shape id="_x0000_i1027" type="#_x0000_t75" alt="" style="width:37.8pt;height:12.1pt;mso-width-percent:0;mso-height-percent:0;mso-width-percent:0;mso-height-percent:0" o:ole="">
             <v:imagedata r:id="rId24" o:title=""/>
           </v:shape>
-          <o:OLEObject Type="Embed" ProgID="Equation.DSMT4" ShapeID="_x0000_i1032" DrawAspect="Content" ObjectID="_1536343729" r:id="rId25"/>
+          <o:OLEObject Type="Embed" ProgID="Equation.DSMT4" ShapeID="_x0000_i1027" DrawAspect="Content" ObjectID="_1597603269" r:id="rId25"/>
         </w:object>
       </w:r>
       <w:r>
@@ -3632,15 +3710,16 @@
       <w:r>
         <w:rPr>
           <w:bCs/>
+          <w:noProof/>
           <w:position w:val="-4"/>
           <w:sz w:val="24"/>
           <w:szCs w:val="24"/>
         </w:rPr>
         <w:object w:dxaOrig="620" w:dyaOrig="240" w14:anchorId="580E6E06">
-          <v:shape id="_x0000_i1033" type="#_x0000_t75" style="width:31.4pt;height:12.25pt" o:ole="">
+          <v:shape id="_x0000_i1026" type="#_x0000_t75" alt="" style="width:31.35pt;height:12.1pt;mso-width-percent:0;mso-height-percent:0;mso-width-percent:0;mso-height-percent:0" o:ole="">
             <v:imagedata r:id="rId26" o:title=""/>
           </v:shape>
-          <o:OLEObject Type="Embed" ProgID="Equation.DSMT4" ShapeID="_x0000_i1033" DrawAspect="Content" ObjectID="_1536343730" r:id="rId27"/>
+          <o:OLEObject Type="Embed" ProgID="Equation.DSMT4" ShapeID="_x0000_i1026" DrawAspect="Content" ObjectID="_1597603270" r:id="rId27"/>
         </w:object>
       </w:r>
       <w:r>
@@ -3831,7 +3910,25 @@
           <w:sz w:val="24"/>
           <w:szCs w:val="24"/>
         </w:rPr>
-        <w:t xml:space="preserve">are collinear and </w:t>
+        <w:t xml:space="preserve">are </w:t>
+      </w:r>
+      <w:proofErr w:type="gramStart"/>
+      <w:r>
+        <w:rPr>
+          <w:bCs/>
+          <w:sz w:val="24"/>
+          <w:szCs w:val="24"/>
+        </w:rPr>
+        <w:t>collinear</w:t>
+      </w:r>
+      <w:proofErr w:type="gramEnd"/>
+      <w:r>
+        <w:rPr>
+          <w:bCs/>
+          <w:sz w:val="24"/>
+          <w:szCs w:val="24"/>
+        </w:rPr>
+        <w:t xml:space="preserve"> and </w:t>
       </w:r>
       <w:r>
         <w:rPr>
@@ -3853,15 +3950,16 @@
       <w:r>
         <w:rPr>
           <w:bCs/>
+          <w:noProof/>
           <w:position w:val="-4"/>
           <w:sz w:val="24"/>
           <w:szCs w:val="24"/>
         </w:rPr>
         <w:object w:dxaOrig="400" w:dyaOrig="320" w14:anchorId="60F1AAC6">
-          <v:shape id="_x0000_i1034" type="#_x0000_t75" style="width:20.7pt;height:16.1pt" o:ole="">
+          <v:shape id="_x0000_i1025" type="#_x0000_t75" alt="" style="width:20.65pt;height:16.4pt;mso-width-percent:0;mso-height-percent:0;mso-width-percent:0;mso-height-percent:0" o:ole="">
             <v:imagedata r:id="rId28" o:title=""/>
           </v:shape>
-          <o:OLEObject Type="Embed" ProgID="Equation.DSMT4" ShapeID="_x0000_i1034" DrawAspect="Content" ObjectID="_1536343731" r:id="rId29"/>
+          <o:OLEObject Type="Embed" ProgID="Equation.DSMT4" ShapeID="_x0000_i1025" DrawAspect="Content" ObjectID="_1597603271" r:id="rId29"/>
         </w:object>
       </w:r>
       <w:r>
@@ -4160,12 +4258,7 @@
       </w:pPr>
     </w:p>
     <w:sectPr>
-      <w:headerReference w:type="even" r:id="rId32"/>
-      <w:headerReference w:type="default" r:id="rId33"/>
-      <w:footerReference w:type="even" r:id="rId34"/>
-      <w:footerReference w:type="default" r:id="rId35"/>
-      <w:headerReference w:type="first" r:id="rId36"/>
-      <w:footerReference w:type="first" r:id="rId37"/>
+      <w:headerReference w:type="default" r:id="rId32"/>
       <w:type w:val="continuous"/>
       <w:pgSz w:w="12240" w:h="15840"/>
       <w:pgMar w:top="1152" w:right="1152" w:bottom="1152" w:left="1152" w:header="720" w:footer="720" w:gutter="0"/>
@@ -4176,7 +4269,7 @@
 </file>
 
 <file path=word/endnotes.xml><?xml version="1.0" encoding="utf-8"?>
-<w:endnotes xmlns:wpc="http://schemas.microsoft.com/office/word/2010/wordprocessingCanvas" xmlns:mo="http://schemas.microsoft.com/office/mac/office/2008/main" xmlns:mc="http://schemas.openxmlformats.org/markup-compatibility/2006" xmlns:mv="urn:schemas-microsoft-com:mac:vml" xmlns:o="urn:schemas-microsoft-com:office:office" xmlns:r="http://schemas.openxmlformats.org/officeDocument/2006/relationships" xmlns:m="http://schemas.openxmlformats.org/officeDocument/2006/math" xmlns:v="urn:schemas-microsoft-com:vml" xmlns:wp14="http://schemas.microsoft.com/office/word/2010/wordprocessingDrawing" xmlns:wp="http://schemas.openxmlformats.org/drawingml/2006/wordprocessingDrawing" xmlns:w10="urn:schemas-microsoft-com:office:word" xmlns:w="http://schemas.openxmlformats.org/wordprocessingml/2006/main" xmlns:w14="http://schemas.microsoft.com/office/word/2010/wordml" xmlns:w15="http://schemas.microsoft.com/office/word/2012/wordml" xmlns:wpg="http://schemas.microsoft.com/office/word/2010/wordprocessingGroup" xmlns:wpi="http://schemas.microsoft.com/office/word/2010/wordprocessingInk" xmlns:wne="http://schemas.microsoft.com/office/word/2006/wordml" xmlns:wps="http://schemas.microsoft.com/office/word/2010/wordprocessingShape" mc:Ignorable="w14 w15 wp14">
+<w:endnotes xmlns:wpc="http://schemas.microsoft.com/office/word/2010/wordprocessingCanvas" xmlns:cx="http://schemas.microsoft.com/office/drawing/2014/chartex" xmlns:cx1="http://schemas.microsoft.com/office/drawing/2015/9/8/chartex" xmlns:cx2="http://schemas.microsoft.com/office/drawing/2015/10/21/chartex" xmlns:cx3="http://schemas.microsoft.com/office/drawing/2016/5/9/chartex" xmlns:cx4="http://schemas.microsoft.com/office/drawing/2016/5/10/chartex" xmlns:cx5="http://schemas.microsoft.com/office/drawing/2016/5/11/chartex" xmlns:cx6="http://schemas.microsoft.com/office/drawing/2016/5/12/chartex" xmlns:cx7="http://schemas.microsoft.com/office/drawing/2016/5/13/chartex" xmlns:cx8="http://schemas.microsoft.com/office/drawing/2016/5/14/chartex" xmlns:mc="http://schemas.openxmlformats.org/markup-compatibility/2006" xmlns:aink="http://schemas.microsoft.com/office/drawing/2016/ink" xmlns:am3d="http://schemas.microsoft.com/office/drawing/2017/model3d" xmlns:o="urn:schemas-microsoft-com:office:office" xmlns:r="http://schemas.openxmlformats.org/officeDocument/2006/relationships" xmlns:m="http://schemas.openxmlformats.org/officeDocument/2006/math" xmlns:v="urn:schemas-microsoft-com:vml" xmlns:wp14="http://schemas.microsoft.com/office/word/2010/wordprocessingDrawing" xmlns:wp="http://schemas.openxmlformats.org/drawingml/2006/wordprocessingDrawing" xmlns:w10="urn:schemas-microsoft-com:office:word" xmlns:w="http://schemas.openxmlformats.org/wordprocessingml/2006/main" xmlns:w14="http://schemas.microsoft.com/office/word/2010/wordml" xmlns:w15="http://schemas.microsoft.com/office/word/2012/wordml" xmlns:w16cid="http://schemas.microsoft.com/office/word/2016/wordml/cid" xmlns:w16se="http://schemas.microsoft.com/office/word/2015/wordml/symex" xmlns:wpg="http://schemas.microsoft.com/office/word/2010/wordprocessingGroup" xmlns:wpi="http://schemas.microsoft.com/office/word/2010/wordprocessingInk" xmlns:wne="http://schemas.microsoft.com/office/word/2006/wordml" xmlns:wps="http://schemas.microsoft.com/office/word/2010/wordprocessingShape" mc:Ignorable="w14 w15 w16se w16cid wp14">
   <w:endnote w:type="separator" w:id="-1">
     <w:p>
       <w:r>
@@ -4194,38 +4287,8 @@
 </w:endnotes>
 </file>
 
-<file path=word/footer1.xml><?xml version="1.0" encoding="utf-8"?>
-<w:ftr xmlns:wpc="http://schemas.microsoft.com/office/word/2010/wordprocessingCanvas" xmlns:mo="http://schemas.microsoft.com/office/mac/office/2008/main" xmlns:mc="http://schemas.openxmlformats.org/markup-compatibility/2006" xmlns:mv="urn:schemas-microsoft-com:mac:vml" xmlns:o="urn:schemas-microsoft-com:office:office" xmlns:r="http://schemas.openxmlformats.org/officeDocument/2006/relationships" xmlns:m="http://schemas.openxmlformats.org/officeDocument/2006/math" xmlns:v="urn:schemas-microsoft-com:vml" xmlns:wp14="http://schemas.microsoft.com/office/word/2010/wordprocessingDrawing" xmlns:wp="http://schemas.openxmlformats.org/drawingml/2006/wordprocessingDrawing" xmlns:w10="urn:schemas-microsoft-com:office:word" xmlns:w="http://schemas.openxmlformats.org/wordprocessingml/2006/main" xmlns:w14="http://schemas.microsoft.com/office/word/2010/wordml" xmlns:w15="http://schemas.microsoft.com/office/word/2012/wordml" xmlns:wpg="http://schemas.microsoft.com/office/word/2010/wordprocessingGroup" xmlns:wpi="http://schemas.microsoft.com/office/word/2010/wordprocessingInk" xmlns:wne="http://schemas.microsoft.com/office/word/2006/wordml" xmlns:wps="http://schemas.microsoft.com/office/word/2010/wordprocessingShape" mc:Ignorable="w14 w15 wp14">
-  <w:p>
-    <w:pPr>
-      <w:pStyle w:val="Footer"/>
-    </w:pPr>
-  </w:p>
-</w:ftr>
-</file>
-
-<file path=word/footer2.xml><?xml version="1.0" encoding="utf-8"?>
-<w:ftr xmlns:wpc="http://schemas.microsoft.com/office/word/2010/wordprocessingCanvas" xmlns:mo="http://schemas.microsoft.com/office/mac/office/2008/main" xmlns:mc="http://schemas.openxmlformats.org/markup-compatibility/2006" xmlns:mv="urn:schemas-microsoft-com:mac:vml" xmlns:o="urn:schemas-microsoft-com:office:office" xmlns:r="http://schemas.openxmlformats.org/officeDocument/2006/relationships" xmlns:m="http://schemas.openxmlformats.org/officeDocument/2006/math" xmlns:v="urn:schemas-microsoft-com:vml" xmlns:wp14="http://schemas.microsoft.com/office/word/2010/wordprocessingDrawing" xmlns:wp="http://schemas.openxmlformats.org/drawingml/2006/wordprocessingDrawing" xmlns:w10="urn:schemas-microsoft-com:office:word" xmlns:w="http://schemas.openxmlformats.org/wordprocessingml/2006/main" xmlns:w14="http://schemas.microsoft.com/office/word/2010/wordml" xmlns:w15="http://schemas.microsoft.com/office/word/2012/wordml" xmlns:wpg="http://schemas.microsoft.com/office/word/2010/wordprocessingGroup" xmlns:wpi="http://schemas.microsoft.com/office/word/2010/wordprocessingInk" xmlns:wne="http://schemas.microsoft.com/office/word/2006/wordml" xmlns:wps="http://schemas.microsoft.com/office/word/2010/wordprocessingShape" mc:Ignorable="w14 w15 wp14">
-  <w:p>
-    <w:pPr>
-      <w:pStyle w:val="Footer"/>
-    </w:pPr>
-  </w:p>
-</w:ftr>
-</file>
-
-<file path=word/footer3.xml><?xml version="1.0" encoding="utf-8"?>
-<w:ftr xmlns:wpc="http://schemas.microsoft.com/office/word/2010/wordprocessingCanvas" xmlns:mo="http://schemas.microsoft.com/office/mac/office/2008/main" xmlns:mc="http://schemas.openxmlformats.org/markup-compatibility/2006" xmlns:mv="urn:schemas-microsoft-com:mac:vml" xmlns:o="urn:schemas-microsoft-com:office:office" xmlns:r="http://schemas.openxmlformats.org/officeDocument/2006/relationships" xmlns:m="http://schemas.openxmlformats.org/officeDocument/2006/math" xmlns:v="urn:schemas-microsoft-com:vml" xmlns:wp14="http://schemas.microsoft.com/office/word/2010/wordprocessingDrawing" xmlns:wp="http://schemas.openxmlformats.org/drawingml/2006/wordprocessingDrawing" xmlns:w10="urn:schemas-microsoft-com:office:word" xmlns:w="http://schemas.openxmlformats.org/wordprocessingml/2006/main" xmlns:w14="http://schemas.microsoft.com/office/word/2010/wordml" xmlns:w15="http://schemas.microsoft.com/office/word/2012/wordml" xmlns:wpg="http://schemas.microsoft.com/office/word/2010/wordprocessingGroup" xmlns:wpi="http://schemas.microsoft.com/office/word/2010/wordprocessingInk" xmlns:wne="http://schemas.microsoft.com/office/word/2006/wordml" xmlns:wps="http://schemas.microsoft.com/office/word/2010/wordprocessingShape" mc:Ignorable="w14 w15 wp14">
-  <w:p>
-    <w:pPr>
-      <w:pStyle w:val="Footer"/>
-    </w:pPr>
-  </w:p>
-</w:ftr>
-</file>
-
 <file path=word/footnotes.xml><?xml version="1.0" encoding="utf-8"?>
-<w:footnotes xmlns:wpc="http://schemas.microsoft.com/office/word/2010/wordprocessingCanvas" xmlns:mo="http://schemas.microsoft.com/office/mac/office/2008/main" xmlns:mc="http://schemas.openxmlformats.org/markup-compatibility/2006" xmlns:mv="urn:schemas-microsoft-com:mac:vml" xmlns:o="urn:schemas-microsoft-com:office:office" xmlns:r="http://schemas.openxmlformats.org/officeDocument/2006/relationships" xmlns:m="http://schemas.openxmlformats.org/officeDocument/2006/math" xmlns:v="urn:schemas-microsoft-com:vml" xmlns:wp14="http://schemas.microsoft.com/office/word/2010/wordprocessingDrawing" xmlns:wp="http://schemas.openxmlformats.org/drawingml/2006/wordprocessingDrawing" xmlns:w10="urn:schemas-microsoft-com:office:word" xmlns:w="http://schemas.openxmlformats.org/wordprocessingml/2006/main" xmlns:w14="http://schemas.microsoft.com/office/word/2010/wordml" xmlns:w15="http://schemas.microsoft.com/office/word/2012/wordml" xmlns:wpg="http://schemas.microsoft.com/office/word/2010/wordprocessingGroup" xmlns:wpi="http://schemas.microsoft.com/office/word/2010/wordprocessingInk" xmlns:wne="http://schemas.microsoft.com/office/word/2006/wordml" xmlns:wps="http://schemas.microsoft.com/office/word/2010/wordprocessingShape" mc:Ignorable="w14 w15 wp14">
+<w:footnotes xmlns:wpc="http://schemas.microsoft.com/office/word/2010/wordprocessingCanvas" xmlns:cx="http://schemas.microsoft.com/office/drawing/2014/chartex" xmlns:cx1="http://schemas.microsoft.com/office/drawing/2015/9/8/chartex" xmlns:cx2="http://schemas.microsoft.com/office/drawing/2015/10/21/chartex" xmlns:cx3="http://schemas.microsoft.com/office/drawing/2016/5/9/chartex" xmlns:cx4="http://schemas.microsoft.com/office/drawing/2016/5/10/chartex" xmlns:cx5="http://schemas.microsoft.com/office/drawing/2016/5/11/chartex" xmlns:cx6="http://schemas.microsoft.com/office/drawing/2016/5/12/chartex" xmlns:cx7="http://schemas.microsoft.com/office/drawing/2016/5/13/chartex" xmlns:cx8="http://schemas.microsoft.com/office/drawing/2016/5/14/chartex" xmlns:mc="http://schemas.openxmlformats.org/markup-compatibility/2006" xmlns:aink="http://schemas.microsoft.com/office/drawing/2016/ink" xmlns:am3d="http://schemas.microsoft.com/office/drawing/2017/model3d" xmlns:o="urn:schemas-microsoft-com:office:office" xmlns:r="http://schemas.openxmlformats.org/officeDocument/2006/relationships" xmlns:m="http://schemas.openxmlformats.org/officeDocument/2006/math" xmlns:v="urn:schemas-microsoft-com:vml" xmlns:wp14="http://schemas.microsoft.com/office/word/2010/wordprocessingDrawing" xmlns:wp="http://schemas.openxmlformats.org/drawingml/2006/wordprocessingDrawing" xmlns:w10="urn:schemas-microsoft-com:office:word" xmlns:w="http://schemas.openxmlformats.org/wordprocessingml/2006/main" xmlns:w14="http://schemas.microsoft.com/office/word/2010/wordml" xmlns:w15="http://schemas.microsoft.com/office/word/2012/wordml" xmlns:w16cid="http://schemas.microsoft.com/office/word/2016/wordml/cid" xmlns:w16se="http://schemas.microsoft.com/office/word/2015/wordml/symex" xmlns:wpg="http://schemas.microsoft.com/office/word/2010/wordprocessingGroup" xmlns:wpi="http://schemas.microsoft.com/office/word/2010/wordprocessingInk" xmlns:wne="http://schemas.microsoft.com/office/word/2006/wordml" xmlns:wps="http://schemas.microsoft.com/office/word/2010/wordprocessingShape" mc:Ignorable="w14 w15 w16se w16cid wp14">
   <w:footnote w:type="separator" w:id="-1">
     <w:p>
       <w:r>
@@ -4244,17 +4307,7 @@
 </file>
 
 <file path=word/header1.xml><?xml version="1.0" encoding="utf-8"?>
-<w:hdr xmlns:wpc="http://schemas.microsoft.com/office/word/2010/wordprocessingCanvas" xmlns:mo="http://schemas.microsoft.com/office/mac/office/2008/main" xmlns:mc="http://schemas.openxmlformats.org/markup-compatibility/2006" xmlns:mv="urn:schemas-microsoft-com:mac:vml" xmlns:o="urn:schemas-microsoft-com:office:office" xmlns:r="http://schemas.openxmlformats.org/officeDocument/2006/relationships" xmlns:m="http://schemas.openxmlformats.org/officeDocument/2006/math" xmlns:v="urn:schemas-microsoft-com:vml" xmlns:wp14="http://schemas.microsoft.com/office/word/2010/wordprocessingDrawing" xmlns:wp="http://schemas.openxmlformats.org/drawingml/2006/wordprocessingDrawing" xmlns:w10="urn:schemas-microsoft-com:office:word" xmlns:w="http://schemas.openxmlformats.org/wordprocessingml/2006/main" xmlns:w14="http://schemas.microsoft.com/office/word/2010/wordml" xmlns:w15="http://schemas.microsoft.com/office/word/2012/wordml" xmlns:wpg="http://schemas.microsoft.com/office/word/2010/wordprocessingGroup" xmlns:wpi="http://schemas.microsoft.com/office/word/2010/wordprocessingInk" xmlns:wne="http://schemas.microsoft.com/office/word/2006/wordml" xmlns:wps="http://schemas.microsoft.com/office/word/2010/wordprocessingShape" mc:Ignorable="w14 w15 wp14">
-  <w:p>
-    <w:pPr>
-      <w:pStyle w:val="Header"/>
-    </w:pPr>
-  </w:p>
-</w:hdr>
-</file>
-
-<file path=word/header2.xml><?xml version="1.0" encoding="utf-8"?>
-<w:hdr xmlns:wpc="http://schemas.microsoft.com/office/word/2010/wordprocessingCanvas" xmlns:mo="http://schemas.microsoft.com/office/mac/office/2008/main" xmlns:mc="http://schemas.openxmlformats.org/markup-compatibility/2006" xmlns:mv="urn:schemas-microsoft-com:mac:vml" xmlns:o="urn:schemas-microsoft-com:office:office" xmlns:r="http://schemas.openxmlformats.org/officeDocument/2006/relationships" xmlns:m="http://schemas.openxmlformats.org/officeDocument/2006/math" xmlns:v="urn:schemas-microsoft-com:vml" xmlns:wp14="http://schemas.microsoft.com/office/word/2010/wordprocessingDrawing" xmlns:wp="http://schemas.openxmlformats.org/drawingml/2006/wordprocessingDrawing" xmlns:w10="urn:schemas-microsoft-com:office:word" xmlns:w="http://schemas.openxmlformats.org/wordprocessingml/2006/main" xmlns:w14="http://schemas.microsoft.com/office/word/2010/wordml" xmlns:w15="http://schemas.microsoft.com/office/word/2012/wordml" xmlns:wpg="http://schemas.microsoft.com/office/word/2010/wordprocessingGroup" xmlns:wpi="http://schemas.microsoft.com/office/word/2010/wordprocessingInk" xmlns:wne="http://schemas.microsoft.com/office/word/2006/wordml" xmlns:wps="http://schemas.microsoft.com/office/word/2010/wordprocessingShape" mc:Ignorable="w14 w15 wp14">
+<w:hdr xmlns:wpc="http://schemas.microsoft.com/office/word/2010/wordprocessingCanvas" xmlns:cx="http://schemas.microsoft.com/office/drawing/2014/chartex" xmlns:cx1="http://schemas.microsoft.com/office/drawing/2015/9/8/chartex" xmlns:cx2="http://schemas.microsoft.com/office/drawing/2015/10/21/chartex" xmlns:cx3="http://schemas.microsoft.com/office/drawing/2016/5/9/chartex" xmlns:cx4="http://schemas.microsoft.com/office/drawing/2016/5/10/chartex" xmlns:cx5="http://schemas.microsoft.com/office/drawing/2016/5/11/chartex" xmlns:cx6="http://schemas.microsoft.com/office/drawing/2016/5/12/chartex" xmlns:cx7="http://schemas.microsoft.com/office/drawing/2016/5/13/chartex" xmlns:cx8="http://schemas.microsoft.com/office/drawing/2016/5/14/chartex" xmlns:mc="http://schemas.openxmlformats.org/markup-compatibility/2006" xmlns:aink="http://schemas.microsoft.com/office/drawing/2016/ink" xmlns:am3d="http://schemas.microsoft.com/office/drawing/2017/model3d" xmlns:o="urn:schemas-microsoft-com:office:office" xmlns:r="http://schemas.openxmlformats.org/officeDocument/2006/relationships" xmlns:m="http://schemas.openxmlformats.org/officeDocument/2006/math" xmlns:v="urn:schemas-microsoft-com:vml" xmlns:wp14="http://schemas.microsoft.com/office/word/2010/wordprocessingDrawing" xmlns:wp="http://schemas.openxmlformats.org/drawingml/2006/wordprocessingDrawing" xmlns:w10="urn:schemas-microsoft-com:office:word" xmlns:w="http://schemas.openxmlformats.org/wordprocessingml/2006/main" xmlns:w14="http://schemas.microsoft.com/office/word/2010/wordml" xmlns:w15="http://schemas.microsoft.com/office/word/2012/wordml" xmlns:w16cid="http://schemas.microsoft.com/office/word/2016/wordml/cid" xmlns:w16se="http://schemas.microsoft.com/office/word/2015/wordml/symex" xmlns:wpg="http://schemas.microsoft.com/office/word/2010/wordprocessingGroup" xmlns:wpi="http://schemas.microsoft.com/office/word/2010/wordprocessingInk" xmlns:wne="http://schemas.microsoft.com/office/word/2006/wordml" xmlns:wps="http://schemas.microsoft.com/office/word/2010/wordprocessingShape" mc:Ignorable="w14 w15 w16se w16cid wp14">
   <w:p>
     <w:pPr>
       <w:tabs>
@@ -4279,8 +4332,6 @@
       </w:rPr>
       <w:t>ECA / D</w:t>
     </w:r>
-    <w:bookmarkStart w:id="0" w:name="_GoBack"/>
-    <w:bookmarkEnd w:id="0"/>
     <w:r>
       <w:rPr>
         <w:sz w:val="24"/>
@@ -4328,7 +4379,21 @@
         <w:sz w:val="24"/>
         <w:szCs w:val="24"/>
       </w:rPr>
-      <w:t>September 24, 2014</w:t>
+      <w:t>5 September</w:t>
+    </w:r>
+    <w:r>
+      <w:rPr>
+        <w:sz w:val="24"/>
+        <w:szCs w:val="24"/>
+      </w:rPr>
+      <w:t xml:space="preserve"> 201</w:t>
+    </w:r>
+    <w:r>
+      <w:rPr>
+        <w:sz w:val="24"/>
+        <w:szCs w:val="24"/>
+      </w:rPr>
+      <w:t>8</w:t>
     </w:r>
   </w:p>
   <w:p>
@@ -4343,19 +4408,9 @@
 </w:hdr>
 </file>
 
-<file path=word/header3.xml><?xml version="1.0" encoding="utf-8"?>
-<w:hdr xmlns:wpc="http://schemas.microsoft.com/office/word/2010/wordprocessingCanvas" xmlns:mo="http://schemas.microsoft.com/office/mac/office/2008/main" xmlns:mc="http://schemas.openxmlformats.org/markup-compatibility/2006" xmlns:mv="urn:schemas-microsoft-com:mac:vml" xmlns:o="urn:schemas-microsoft-com:office:office" xmlns:r="http://schemas.openxmlformats.org/officeDocument/2006/relationships" xmlns:m="http://schemas.openxmlformats.org/officeDocument/2006/math" xmlns:v="urn:schemas-microsoft-com:vml" xmlns:wp14="http://schemas.microsoft.com/office/word/2010/wordprocessingDrawing" xmlns:wp="http://schemas.openxmlformats.org/drawingml/2006/wordprocessingDrawing" xmlns:w10="urn:schemas-microsoft-com:office:word" xmlns:w="http://schemas.openxmlformats.org/wordprocessingml/2006/main" xmlns:w14="http://schemas.microsoft.com/office/word/2010/wordml" xmlns:w15="http://schemas.microsoft.com/office/word/2012/wordml" xmlns:wpg="http://schemas.microsoft.com/office/word/2010/wordprocessingGroup" xmlns:wpi="http://schemas.microsoft.com/office/word/2010/wordprocessingInk" xmlns:wne="http://schemas.microsoft.com/office/word/2006/wordml" xmlns:wps="http://schemas.microsoft.com/office/word/2010/wordprocessingShape" mc:Ignorable="w14 w15 wp14">
-  <w:p>
-    <w:pPr>
-      <w:pStyle w:val="Header"/>
-    </w:pPr>
-  </w:p>
-</w:hdr>
-</file>
-
 <file path=word/numbering.xml><?xml version="1.0" encoding="utf-8"?>
-<w:numbering xmlns:wpc="http://schemas.microsoft.com/office/word/2010/wordprocessingCanvas" xmlns:mo="http://schemas.microsoft.com/office/mac/office/2008/main" xmlns:mc="http://schemas.openxmlformats.org/markup-compatibility/2006" xmlns:mv="urn:schemas-microsoft-com:mac:vml" xmlns:o="urn:schemas-microsoft-com:office:office" xmlns:r="http://schemas.openxmlformats.org/officeDocument/2006/relationships" xmlns:m="http://schemas.openxmlformats.org/officeDocument/2006/math" xmlns:v="urn:schemas-microsoft-com:vml" xmlns:wp14="http://schemas.microsoft.com/office/word/2010/wordprocessingDrawing" xmlns:wp="http://schemas.openxmlformats.org/drawingml/2006/wordprocessingDrawing" xmlns:w10="urn:schemas-microsoft-com:office:word" xmlns:w="http://schemas.openxmlformats.org/wordprocessingml/2006/main" xmlns:w14="http://schemas.microsoft.com/office/word/2010/wordml" xmlns:w15="http://schemas.microsoft.com/office/word/2012/wordml" xmlns:wpg="http://schemas.microsoft.com/office/word/2010/wordprocessingGroup" xmlns:wpi="http://schemas.microsoft.com/office/word/2010/wordprocessingInk" xmlns:wne="http://schemas.microsoft.com/office/word/2006/wordml" xmlns:wps="http://schemas.microsoft.com/office/word/2010/wordprocessingShape" mc:Ignorable="w14 w15 wp14">
-  <w:abstractNum w:abstractNumId="0">
+<w:numbering xmlns:wpc="http://schemas.microsoft.com/office/word/2010/wordprocessingCanvas" xmlns:cx="http://schemas.microsoft.com/office/drawing/2014/chartex" xmlns:cx1="http://schemas.microsoft.com/office/drawing/2015/9/8/chartex" xmlns:cx2="http://schemas.microsoft.com/office/drawing/2015/10/21/chartex" xmlns:cx3="http://schemas.microsoft.com/office/drawing/2016/5/9/chartex" xmlns:cx4="http://schemas.microsoft.com/office/drawing/2016/5/10/chartex" xmlns:cx5="http://schemas.microsoft.com/office/drawing/2016/5/11/chartex" xmlns:cx6="http://schemas.microsoft.com/office/drawing/2016/5/12/chartex" xmlns:cx7="http://schemas.microsoft.com/office/drawing/2016/5/13/chartex" xmlns:cx8="http://schemas.microsoft.com/office/drawing/2016/5/14/chartex" xmlns:mc="http://schemas.openxmlformats.org/markup-compatibility/2006" xmlns:aink="http://schemas.microsoft.com/office/drawing/2016/ink" xmlns:am3d="http://schemas.microsoft.com/office/drawing/2017/model3d" xmlns:o="urn:schemas-microsoft-com:office:office" xmlns:r="http://schemas.openxmlformats.org/officeDocument/2006/relationships" xmlns:m="http://schemas.openxmlformats.org/officeDocument/2006/math" xmlns:v="urn:schemas-microsoft-com:vml" xmlns:wp14="http://schemas.microsoft.com/office/word/2010/wordprocessingDrawing" xmlns:wp="http://schemas.openxmlformats.org/drawingml/2006/wordprocessingDrawing" xmlns:w10="urn:schemas-microsoft-com:office:word" xmlns:w="http://schemas.openxmlformats.org/wordprocessingml/2006/main" xmlns:w14="http://schemas.microsoft.com/office/word/2010/wordml" xmlns:w15="http://schemas.microsoft.com/office/word/2012/wordml" xmlns:w16cid="http://schemas.microsoft.com/office/word/2016/wordml/cid" xmlns:w16se="http://schemas.microsoft.com/office/word/2015/wordml/symex" xmlns:wpg="http://schemas.microsoft.com/office/word/2010/wordprocessingGroup" xmlns:wpi="http://schemas.microsoft.com/office/word/2010/wordprocessingInk" xmlns:wne="http://schemas.microsoft.com/office/word/2006/wordml" xmlns:wps="http://schemas.microsoft.com/office/word/2010/wordprocessingShape" mc:Ignorable="w14 w15 w16se w16cid wp14">
+  <w:abstractNum w:abstractNumId="0" w15:restartNumberingAfterBreak="0">
     <w:nsid w:val="00000001"/>
     <w:multiLevelType w:val="hybridMultilevel"/>
     <w:tmpl w:val="30B4F596"/>
@@ -4409,7 +4464,7 @@
       <w:lvlJc w:val="left"/>
     </w:lvl>
   </w:abstractNum>
-  <w:abstractNum w:abstractNumId="1">
+  <w:abstractNum w:abstractNumId="1" w15:restartNumberingAfterBreak="0">
     <w:nsid w:val="00000002"/>
     <w:multiLevelType w:val="hybridMultilevel"/>
     <w:tmpl w:val="00000002"/>
@@ -4463,7 +4518,7 @@
       <w:lvlJc w:val="left"/>
     </w:lvl>
   </w:abstractNum>
-  <w:abstractNum w:abstractNumId="2">
+  <w:abstractNum w:abstractNumId="2" w15:restartNumberingAfterBreak="0">
     <w:nsid w:val="00000003"/>
     <w:multiLevelType w:val="hybridMultilevel"/>
     <w:tmpl w:val="ABA0CBF6"/>
@@ -4517,7 +4572,7 @@
       <w:lvlJc w:val="left"/>
     </w:lvl>
   </w:abstractNum>
-  <w:abstractNum w:abstractNumId="3">
+  <w:abstractNum w:abstractNumId="3" w15:restartNumberingAfterBreak="0">
     <w:nsid w:val="03661661"/>
     <w:multiLevelType w:val="singleLevel"/>
     <w:tmpl w:val="902425C4"/>
@@ -4537,7 +4592,7 @@
       </w:rPr>
     </w:lvl>
   </w:abstractNum>
-  <w:abstractNum w:abstractNumId="4">
+  <w:abstractNum w:abstractNumId="4" w15:restartNumberingAfterBreak="0">
     <w:nsid w:val="0422330E"/>
     <w:multiLevelType w:val="multilevel"/>
     <w:tmpl w:val="D4427012"/>
@@ -4650,7 +4705,7 @@
       </w:pPr>
     </w:lvl>
   </w:abstractNum>
-  <w:abstractNum w:abstractNumId="5">
+  <w:abstractNum w:abstractNumId="5" w15:restartNumberingAfterBreak="0">
     <w:nsid w:val="14E246C8"/>
     <w:multiLevelType w:val="singleLevel"/>
     <w:tmpl w:val="50961104"/>
@@ -4670,7 +4725,7 @@
       </w:rPr>
     </w:lvl>
   </w:abstractNum>
-  <w:abstractNum w:abstractNumId="6">
+  <w:abstractNum w:abstractNumId="6" w15:restartNumberingAfterBreak="0">
     <w:nsid w:val="1C84362B"/>
     <w:multiLevelType w:val="singleLevel"/>
     <w:tmpl w:val="7E2829DE"/>
@@ -4690,7 +4745,7 @@
       </w:rPr>
     </w:lvl>
   </w:abstractNum>
-  <w:abstractNum w:abstractNumId="7">
+  <w:abstractNum w:abstractNumId="7" w15:restartNumberingAfterBreak="0">
     <w:nsid w:val="1CD958FC"/>
     <w:multiLevelType w:val="singleLevel"/>
     <w:tmpl w:val="20F6C834"/>
@@ -4710,7 +4765,7 @@
       </w:rPr>
     </w:lvl>
   </w:abstractNum>
-  <w:abstractNum w:abstractNumId="8">
+  <w:abstractNum w:abstractNumId="8" w15:restartNumberingAfterBreak="0">
     <w:nsid w:val="34887339"/>
     <w:multiLevelType w:val="singleLevel"/>
     <w:tmpl w:val="0409000F"/>
@@ -4730,7 +4785,7 @@
       </w:rPr>
     </w:lvl>
   </w:abstractNum>
-  <w:abstractNum w:abstractNumId="9">
+  <w:abstractNum w:abstractNumId="9" w15:restartNumberingAfterBreak="0">
     <w:nsid w:val="35205374"/>
     <w:multiLevelType w:val="multilevel"/>
     <w:tmpl w:val="66B219BC"/>
@@ -4846,7 +4901,7 @@
       </w:pPr>
     </w:lvl>
   </w:abstractNum>
-  <w:abstractNum w:abstractNumId="10">
+  <w:abstractNum w:abstractNumId="10" w15:restartNumberingAfterBreak="0">
     <w:nsid w:val="37ED2B43"/>
     <w:multiLevelType w:val="hybridMultilevel"/>
     <w:tmpl w:val="30B4F596"/>
@@ -4900,7 +4955,7 @@
       <w:lvlJc w:val="left"/>
     </w:lvl>
   </w:abstractNum>
-  <w:abstractNum w:abstractNumId="11">
+  <w:abstractNum w:abstractNumId="11" w15:restartNumberingAfterBreak="0">
     <w:nsid w:val="3E42225B"/>
     <w:multiLevelType w:val="hybridMultilevel"/>
     <w:tmpl w:val="D4427012"/>
@@ -5013,7 +5068,7 @@
       </w:pPr>
     </w:lvl>
   </w:abstractNum>
-  <w:abstractNum w:abstractNumId="12">
+  <w:abstractNum w:abstractNumId="12" w15:restartNumberingAfterBreak="0">
     <w:nsid w:val="4CA93014"/>
     <w:multiLevelType w:val="hybridMultilevel"/>
     <w:tmpl w:val="B9684160"/>
@@ -5103,7 +5158,7 @@
       </w:pPr>
     </w:lvl>
   </w:abstractNum>
-  <w:abstractNum w:abstractNumId="13">
+  <w:abstractNum w:abstractNumId="13" w15:restartNumberingAfterBreak="0">
     <w:nsid w:val="546C0494"/>
     <w:multiLevelType w:val="hybridMultilevel"/>
     <w:tmpl w:val="BDDE5CE8"/>
@@ -5219,7 +5274,7 @@
       </w:pPr>
     </w:lvl>
   </w:abstractNum>
-  <w:abstractNum w:abstractNumId="14">
+  <w:abstractNum w:abstractNumId="14" w15:restartNumberingAfterBreak="0">
     <w:nsid w:val="6F1B2F12"/>
     <w:multiLevelType w:val="hybridMultilevel"/>
     <w:tmpl w:val="A03EFADC"/>
@@ -5335,7 +5390,7 @@
       </w:pPr>
     </w:lvl>
   </w:abstractNum>
-  <w:abstractNum w:abstractNumId="15">
+  <w:abstractNum w:abstractNumId="15" w15:restartNumberingAfterBreak="0">
     <w:nsid w:val="73BC50FC"/>
     <w:multiLevelType w:val="multilevel"/>
     <w:tmpl w:val="66B219BC"/>
@@ -5451,7 +5506,7 @@
       </w:pPr>
     </w:lvl>
   </w:abstractNum>
-  <w:abstractNum w:abstractNumId="16">
+  <w:abstractNum w:abstractNumId="16" w15:restartNumberingAfterBreak="0">
     <w:nsid w:val="7579691A"/>
     <w:multiLevelType w:val="multilevel"/>
     <w:tmpl w:val="66B219BC"/>
@@ -5622,7 +5677,7 @@
 </file>
 
 <file path=word/styles.xml><?xml version="1.0" encoding="utf-8"?>
-<w:styles xmlns:mc="http://schemas.openxmlformats.org/markup-compatibility/2006" xmlns:r="http://schemas.openxmlformats.org/officeDocument/2006/relationships" xmlns:w="http://schemas.openxmlformats.org/wordprocessingml/2006/main" xmlns:w14="http://schemas.microsoft.com/office/word/2010/wordml" xmlns:w15="http://schemas.microsoft.com/office/word/2012/wordml" mc:Ignorable="w14 w15">
+<w:styles xmlns:mc="http://schemas.openxmlformats.org/markup-compatibility/2006" xmlns:r="http://schemas.openxmlformats.org/officeDocument/2006/relationships" xmlns:w="http://schemas.openxmlformats.org/wordprocessingml/2006/main" xmlns:w14="http://schemas.microsoft.com/office/word/2010/wordml" xmlns:w15="http://schemas.microsoft.com/office/word/2012/wordml" xmlns:w16cid="http://schemas.microsoft.com/office/word/2016/wordml/cid" xmlns:w16se="http://schemas.microsoft.com/office/word/2015/wordml/symex" mc:Ignorable="w14 w15 w16se w16cid">
   <w:docDefaults>
     <w:rPrDefault>
       <w:rPr>
@@ -5632,7 +5687,7 @@
     </w:rPrDefault>
     <w:pPrDefault/>
   </w:docDefaults>
-  <w:latentStyles w:defLockedState="0" w:defUIPriority="0" w:defSemiHidden="0" w:defUnhideWhenUsed="0" w:defQFormat="0" w:count="382">
+  <w:latentStyles w:defLockedState="0" w:defUIPriority="0" w:defSemiHidden="0" w:defUnhideWhenUsed="0" w:defQFormat="0" w:count="375">
     <w:lsdException w:name="Normal" w:qFormat="1"/>
     <w:lsdException w:name="heading 1" w:qFormat="1"/>
     <w:lsdException w:name="heading 2" w:semiHidden="1" w:unhideWhenUsed="1" w:qFormat="1"/>
@@ -5772,15 +5827,6 @@
     <w:lsdException w:name="Table Web 3" w:semiHidden="1" w:unhideWhenUsed="1"/>
     <w:lsdException w:name="Balloon Text" w:semiHidden="1" w:unhideWhenUsed="1"/>
     <w:lsdException w:name="Table Theme" w:semiHidden="1" w:unhideWhenUsed="1"/>
-    <w:lsdException w:name="Note Level 1" w:semiHidden="1" w:uiPriority="99" w:unhideWhenUsed="1"/>
-    <w:lsdException w:name="Note Level 2" w:semiHidden="1" w:uiPriority="99" w:unhideWhenUsed="1"/>
-    <w:lsdException w:name="Note Level 3" w:semiHidden="1" w:uiPriority="99" w:unhideWhenUsed="1"/>
-    <w:lsdException w:name="Note Level 4" w:semiHidden="1" w:uiPriority="99" w:unhideWhenUsed="1"/>
-    <w:lsdException w:name="Note Level 5" w:semiHidden="1" w:uiPriority="99" w:unhideWhenUsed="1"/>
-    <w:lsdException w:name="Note Level 6" w:semiHidden="1" w:uiPriority="99" w:unhideWhenUsed="1"/>
-    <w:lsdException w:name="Note Level 7" w:semiHidden="1" w:uiPriority="99" w:unhideWhenUsed="1"/>
-    <w:lsdException w:name="Note Level 8" w:semiHidden="1" w:uiPriority="99" w:unhideWhenUsed="1"/>
-    <w:lsdException w:name="Note Level 9" w:semiHidden="1" w:uiPriority="99" w:unhideWhenUsed="1"/>
     <w:lsdException w:name="Placeholder Text" w:semiHidden="1" w:uiPriority="99"/>
     <w:lsdException w:name="No Spacing" w:uiPriority="1" w:qFormat="1"/>
     <w:lsdException w:name="Light Shading" w:uiPriority="60"/>
@@ -6096,7 +6142,6 @@
     <w:basedOn w:val="TableNormal"/>
     <w:rsid w:val="006E0736"/>
     <w:tblPr>
-      <w:tblInd w:w="0" w:type="dxa"/>
       <w:tblBorders>
         <w:top w:val="single" w:sz="4" w:space="0" w:color="auto"/>
         <w:left w:val="single" w:sz="4" w:space="0" w:color="auto"/>
@@ -6105,12 +6150,6 @@
         <w:insideH w:val="single" w:sz="4" w:space="0" w:color="auto"/>
         <w:insideV w:val="single" w:sz="4" w:space="0" w:color="auto"/>
       </w:tblBorders>
-      <w:tblCellMar>
-        <w:top w:w="0" w:type="dxa"/>
-        <w:left w:w="108" w:type="dxa"/>
-        <w:bottom w:w="0" w:type="dxa"/>
-        <w:right w:w="108" w:type="dxa"/>
-      </w:tblCellMar>
     </w:tblPr>
   </w:style>
   <w:style w:type="paragraph" w:customStyle="1" w:styleId="MTDisplayEquation">

</xml_diff>